<commit_message>
added bibliography for lab02
</commit_message>
<xml_diff>
--- a/lab02/report/lab02_report.docx
+++ b/lab02/report/lab02_report.docx
@@ -157,7 +157,16 @@
         <w:pStyle w:val="FirstParagraph"/>
       </w:pPr>
       <w:r>
-        <w:t xml:space="preserve">Шифры перестановки преобразуют открытый текст в криптограмму путем перестановки его символов. Способ, каким при шифровании переставляются буквы открытого текста и является ключом шифра. Важным требования является равенство длин ключа исходного текста.</w:t>
+        <w:t xml:space="preserve">Шифры перестановки преобразуют открытый текст в криптограмму путем перестановки его символов. Способ, каким при шифровании переставляются буквы открытого текста и является ключом шифра. Важным требования является равенство длин ключа исходного текста</w:t>
+      </w:r>
+      <w:r>
+        <w:t xml:space="preserve"> </w:t>
+      </w:r>
+      <w:r>
+        <w:t xml:space="preserve">[1]</w:t>
+      </w:r>
+      <w:r>
+        <w:t xml:space="preserve">.</w:t>
       </w:r>
     </w:p>
     <w:bookmarkEnd w:id="22"/>
@@ -487,37 +496,37 @@
       </w:r>
     </w:p>
     <w:bookmarkEnd w:id="40"/>
-    <w:bookmarkStart w:id="41" w:name="список-литературы"/>
+    <w:bookmarkStart w:id="43" w:name="список-литературы"/>
     <w:p>
       <w:pPr>
         <w:pStyle w:val="Heading1"/>
       </w:pPr>
       <w:r>
-        <w:rPr>
-          <w:rStyle w:val="SectionNumber"/>
-        </w:rPr>
-        <w:t xml:space="preserve">6</w:t>
-      </w:r>
-      <w:r>
-        <w:tab/>
-      </w:r>
-      <w:r>
         <w:t xml:space="preserve">Список литературы</w:t>
       </w:r>
     </w:p>
-    <w:p>
-      <w:pPr>
-        <w:pStyle w:val="Compact"/>
-        <w:numPr>
-          <w:ilvl w:val="0"/>
-          <w:numId w:val="1005"/>
-        </w:numPr>
-      </w:pPr>
-      <w:r>
-        <w:t xml:space="preserve">Методические материалы курса</w:t>
+    <w:bookmarkStart w:id="42" w:name="refs"/>
+    <w:bookmarkStart w:id="41" w:name="ref-kurs"/>
+    <w:p>
+      <w:pPr>
+        <w:pStyle w:val="Bibliography"/>
+      </w:pPr>
+      <w:r>
+        <w:t xml:space="preserve">1.</w:t>
+      </w:r>
+      <w:r>
+        <w:t xml:space="preserve"> </w:t>
+      </w:r>
+      <w:r>
+        <w:t xml:space="preserve">	</w:t>
+      </w:r>
+      <w:r>
+        <w:t xml:space="preserve">Кулябов Д.С. Методические материалы курса. РУДН, 2024. 354 с.</w:t>
       </w:r>
     </w:p>
     <w:bookmarkEnd w:id="41"/>
+    <w:bookmarkEnd w:id="42"/>
+    <w:bookmarkEnd w:id="43"/>
     <w:sectPr/>
   </w:body>
 </w:document>
@@ -1000,36 +1009,6 @@
     </w:lvlOverride>
     <w:lvlOverride w:ilvl="8">
       <w:startOverride w:val="6"/>
-    </w:lvlOverride>
-  </w:num>
-  <w:num w:numId="1005">
-    <w:abstractNumId w:val="99411"/>
-    <w:lvlOverride w:ilvl="0">
-      <w:startOverride w:val="1"/>
-    </w:lvlOverride>
-    <w:lvlOverride w:ilvl="1">
-      <w:startOverride w:val="1"/>
-    </w:lvlOverride>
-    <w:lvlOverride w:ilvl="2">
-      <w:startOverride w:val="1"/>
-    </w:lvlOverride>
-    <w:lvlOverride w:ilvl="3">
-      <w:startOverride w:val="1"/>
-    </w:lvlOverride>
-    <w:lvlOverride w:ilvl="4">
-      <w:startOverride w:val="1"/>
-    </w:lvlOverride>
-    <w:lvlOverride w:ilvl="5">
-      <w:startOverride w:val="1"/>
-    </w:lvlOverride>
-    <w:lvlOverride w:ilvl="6">
-      <w:startOverride w:val="1"/>
-    </w:lvlOverride>
-    <w:lvlOverride w:ilvl="7">
-      <w:startOverride w:val="1"/>
-    </w:lvlOverride>
-    <w:lvlOverride w:ilvl="8">
-      <w:startOverride w:val="1"/>
     </w:lvlOverride>
   </w:num>
 </w:numbering>

</xml_diff>